<commit_message>
Hybris: Core. 3.2 Defining Types. Task 1: Updating existing item type. Specified property as optional.
</commit_message>
<xml_diff>
--- a/epam-university/hybris-core/3_2_Defining_types/Task_1/solution.docx
+++ b/epam-university/hybris-core/3_2_Defining_types/Task_1/solution.docx
@@ -159,9 +159,9 @@
         </w:rPr>
         <w:drawing>
           <wp:inline distT="0" distB="0" distL="0" distR="0">
-            <wp:extent cx="5940425" cy="3326093"/>
-            <wp:effectExtent l="0" t="0" r="3175" b="8255"/>
-            <wp:docPr id="7" name="Picture 7" descr="D:\work\epam\trainings\hybris\repository\hybris_group_mentoring\epam-university\hybris-core\3_2_Defining_types\Task_1\updating_existing_item_type.png"/>
+            <wp:extent cx="5940425" cy="3285851"/>
+            <wp:effectExtent l="0" t="0" r="3175" b="0"/>
+            <wp:docPr id="1" name="Picture 1" descr="D:\work\epam\trainings\hybris\repository\hybris_group_mentoring\epam-university\hybris-core\3_2_Defining_types\Task_1\updating_existing_item_type.png"/>
             <wp:cNvGraphicFramePr>
               <a:graphicFrameLocks xmlns:a="http://schemas.openxmlformats.org/drawingml/2006/main" noChangeAspect="1"/>
             </wp:cNvGraphicFramePr>
@@ -169,7 +169,7 @@
               <a:graphicData uri="http://schemas.openxmlformats.org/drawingml/2006/picture">
                 <pic:pic xmlns:pic="http://schemas.openxmlformats.org/drawingml/2006/picture">
                   <pic:nvPicPr>
-                    <pic:cNvPr id="0" name="Picture 4" descr="D:\work\epam\trainings\hybris\repository\hybris_group_mentoring\epam-university\hybris-core\3_2_Defining_types\Task_1\updating_existing_item_type.png"/>
+                    <pic:cNvPr id="0" name="Picture 1" descr="D:\work\epam\trainings\hybris\repository\hybris_group_mentoring\epam-university\hybris-core\3_2_Defining_types\Task_1\updating_existing_item_type.png"/>
                     <pic:cNvPicPr>
                       <a:picLocks noChangeAspect="1" noChangeArrowheads="1"/>
                     </pic:cNvPicPr>
@@ -190,7 +190,7 @@
                   <pic:spPr bwMode="auto">
                     <a:xfrm>
                       <a:off x="0" y="0"/>
-                      <a:ext cx="5940425" cy="3326093"/>
+                      <a:ext cx="5940425" cy="3285851"/>
                     </a:xfrm>
                     <a:prstGeom prst="rect">
                       <a:avLst/>
@@ -206,6 +206,8 @@
           </wp:inline>
         </w:drawing>
       </w:r>
+      <w:bookmarkStart w:id="0" w:name="_GoBack"/>
+      <w:bookmarkEnd w:id="0"/>
     </w:p>
     <w:p>
       <w:pPr>
@@ -301,8 +303,6 @@
           </wp:inline>
         </w:drawing>
       </w:r>
-      <w:bookmarkStart w:id="0" w:name="_GoBack"/>
-      <w:bookmarkEnd w:id="0"/>
     </w:p>
     <w:sectPr>
       <w:pgSz w:w="11906" w:h="16838"/>
@@ -1607,7 +1607,7 @@
 </file>
 
 <file path=customXml/itemProps1.xml><?xml version="1.0" encoding="utf-8"?>
-<ds:datastoreItem xmlns:ds="http://schemas.openxmlformats.org/officeDocument/2006/customXml" ds:itemID="{1C8469B2-7CE7-4866-84CE-EB30C645F4FB}">
+<ds:datastoreItem xmlns:ds="http://schemas.openxmlformats.org/officeDocument/2006/customXml" ds:itemID="{1F4DDE06-BED0-4101-AE85-80C91B84A4EA}">
   <ds:schemaRefs>
     <ds:schemaRef ds:uri="http://schemas.openxmlformats.org/officeDocument/2006/bibliography"/>
   </ds:schemaRefs>

</xml_diff>

<commit_message>
Hybris: Core. 3.2 Defining Types. Task 1: Updating existing item type. Fixed customtelcoacceleratorcore-items.xml.
</commit_message>
<xml_diff>
--- a/epam-university/hybris-core/3_2_Defining_types/Task_1/solution.docx
+++ b/epam-university/hybris-core/3_2_Defining_types/Task_1/solution.docx
@@ -159,9 +159,9 @@
         </w:rPr>
         <w:drawing>
           <wp:inline distT="0" distB="0" distL="0" distR="0">
-            <wp:extent cx="5940425" cy="3285851"/>
+            <wp:extent cx="5940425" cy="3296865"/>
             <wp:effectExtent l="0" t="0" r="3175" b="0"/>
-            <wp:docPr id="1" name="Picture 1" descr="D:\work\epam\trainings\hybris\repository\hybris_group_mentoring\epam-university\hybris-core\3_2_Defining_types\Task_1\updating_existing_item_type.png"/>
+            <wp:docPr id="2" name="Picture 2" descr="D:\work\epam\trainings\hybris\repository\hybris_group_mentoring\epam-university\hybris-core\3_2_Defining_types\Task_1\updating_existing_item_type.png"/>
             <wp:cNvGraphicFramePr>
               <a:graphicFrameLocks xmlns:a="http://schemas.openxmlformats.org/drawingml/2006/main" noChangeAspect="1"/>
             </wp:cNvGraphicFramePr>
@@ -190,7 +190,7 @@
                   <pic:spPr bwMode="auto">
                     <a:xfrm>
                       <a:off x="0" y="0"/>
-                      <a:ext cx="5940425" cy="3285851"/>
+                      <a:ext cx="5940425" cy="3296865"/>
                     </a:xfrm>
                     <a:prstGeom prst="rect">
                       <a:avLst/>
@@ -1607,7 +1607,7 @@
 </file>
 
 <file path=customXml/itemProps1.xml><?xml version="1.0" encoding="utf-8"?>
-<ds:datastoreItem xmlns:ds="http://schemas.openxmlformats.org/officeDocument/2006/customXml" ds:itemID="{1F4DDE06-BED0-4101-AE85-80C91B84A4EA}">
+<ds:datastoreItem xmlns:ds="http://schemas.openxmlformats.org/officeDocument/2006/customXml" ds:itemID="{0AAE1C95-0DAE-428E-A92C-498AF8086BEF}">
   <ds:schemaRefs>
     <ds:schemaRef ds:uri="http://schemas.openxmlformats.org/officeDocument/2006/bibliography"/>
   </ds:schemaRefs>

</xml_diff>